<commit_message>
preprint updated with youtube URLs
</commit_message>
<xml_diff>
--- a/manuscript/preprint/Hughes et al - 2021 - evaluative learning via deepfaking.docx
+++ b/manuscript/preprint/Hughes et al - 2021 - evaluative learning via deepfaking.docx
@@ -4,27 +4,27 @@
   <w:body>
     <w:p>
       <w:pPr>
-        <w:pStyle w:val="title"/>
-      </w:pPr>
-    </w:p>
-    <w:p>
-      <w:pPr>
-        <w:pStyle w:val="title"/>
-      </w:pPr>
-    </w:p>
-    <w:p>
-      <w:pPr>
-        <w:pStyle w:val="title"/>
-      </w:pPr>
-    </w:p>
-    <w:p>
-      <w:pPr>
-        <w:pStyle w:val="title"/>
-      </w:pPr>
-    </w:p>
-    <w:p>
-      <w:pPr>
-        <w:pStyle w:val="title"/>
+        <w:pStyle w:val="Title1"/>
+      </w:pPr>
+    </w:p>
+    <w:p>
+      <w:pPr>
+        <w:pStyle w:val="Title1"/>
+      </w:pPr>
+    </w:p>
+    <w:p>
+      <w:pPr>
+        <w:pStyle w:val="Title1"/>
+      </w:pPr>
+    </w:p>
+    <w:p>
+      <w:pPr>
+        <w:pStyle w:val="Title1"/>
+      </w:pPr>
+    </w:p>
+    <w:p>
+      <w:pPr>
+        <w:pStyle w:val="Title1"/>
       </w:pPr>
       <w:r>
         <w:t xml:space="preserve">Deepfaked </w:t>
@@ -56,7 +56,7 @@
     </w:p>
     <w:p>
       <w:pPr>
-        <w:pStyle w:val="title"/>
+        <w:pStyle w:val="Title1"/>
       </w:pPr>
       <w:r>
         <w:t>m</w:t>
@@ -824,6 +824,7 @@
       <w:r>
         <w:rPr>
           <w:b/>
+          <w:noProof/>
         </w:rPr>
         <w:lastRenderedPageBreak/>
         <w:drawing>
@@ -878,7 +879,7 @@
     </w:p>
     <w:p>
       <w:pPr>
-        <w:pStyle w:val="caption"/>
+        <w:pStyle w:val="Caption1"/>
       </w:pPr>
       <w:r>
         <w:rPr>
@@ -1226,7 +1227,18 @@
         <w:t>nother</w:t>
       </w:r>
       <w:r>
-        <w:t xml:space="preserve"> group encountered a similar procedure but with one key difference: they watched a Deepfaked video. </w:t>
+        <w:t xml:space="preserve"> group encountered a similar procedure but with one key difference: they watched </w:t>
+      </w:r>
+      <w:hyperlink r:id="rId12" w:history="1">
+        <w:r>
+          <w:rPr>
+            <w:rStyle w:val="Hyperlink"/>
+          </w:rPr>
+          <w:t>a Deepfaked video</w:t>
+        </w:r>
+      </w:hyperlink>
+      <w:r>
+        <w:t xml:space="preserve">. </w:t>
       </w:r>
       <w:r>
         <w:t xml:space="preserve">Our aim here was to simulate a scenario wherein a target’s genuine statements in one context are used to create a </w:t>
@@ -1440,6 +1452,9 @@
         </w:rPr>
       </w:pPr>
       <w:r>
+        <w:rPr>
+          <w:noProof/>
+        </w:rPr>
         <w:lastRenderedPageBreak/>
         <w:drawing>
           <wp:inline distT="0" distB="0" distL="0" distR="0" wp14:anchorId="74BF1FAB" wp14:editId="43C0FF24">
@@ -1459,7 +1474,7 @@
                     </pic:cNvPicPr>
                   </pic:nvPicPr>
                   <pic:blipFill>
-                    <a:blip r:embed="rId12" cstate="print">
+                    <a:blip r:embed="rId13" cstate="print">
                       <a:extLst>
                         <a:ext uri="{28A0092B-C50C-407E-A947-70E740481C1C}">
                           <a14:useLocalDpi xmlns:a14="http://schemas.microsoft.com/office/drawing/2010/main" val="0"/>
@@ -1493,7 +1508,7 @@
     </w:p>
     <w:p>
       <w:pPr>
-        <w:pStyle w:val="caption"/>
+        <w:pStyle w:val="Caption1"/>
       </w:pPr>
       <w:r>
         <w:rPr>
@@ -1688,13 +1703,30 @@
         <w:t>n entirely</w:t>
       </w:r>
       <w:r>
-        <w:t xml:space="preserve"> Deepfake</w:t>
-      </w:r>
-      <w:r>
-        <w:t>d</w:t>
-      </w:r>
-      <w:r>
-        <w:t xml:space="preserve"> voice: a synthetic replica that sounded </w:t>
+        <w:t xml:space="preserve"> </w:t>
+      </w:r>
+      <w:hyperlink r:id="rId14" w:history="1">
+        <w:r>
+          <w:rPr>
+            <w:rStyle w:val="Hyperlink"/>
+          </w:rPr>
+          <w:t>Deepfake</w:t>
+        </w:r>
+        <w:r>
+          <w:rPr>
+            <w:rStyle w:val="Hyperlink"/>
+          </w:rPr>
+          <w:t>d</w:t>
+        </w:r>
+        <w:r>
+          <w:rPr>
+            <w:rStyle w:val="Hyperlink"/>
+          </w:rPr>
+          <w:t xml:space="preserve"> voice</w:t>
+        </w:r>
+      </w:hyperlink>
+      <w:r>
+        <w:t xml:space="preserve">: a synthetic replica that sounded </w:t>
       </w:r>
       <w:r>
         <w:t xml:space="preserve">similar to </w:t>
@@ -2334,16 +2366,38 @@
         <w:t>Full details of the methods and results can be found in the supplementary materials</w:t>
       </w:r>
       <w:r>
-        <w:t>, along with a</w:t>
-      </w:r>
-      <w:r>
-        <w:t>ll preregistrations, data</w:t>
-      </w:r>
-      <w:r>
-        <w:t>,</w:t>
-      </w:r>
-      <w:r>
-        <w:t xml:space="preserve"> and code</w:t>
+        <w:t xml:space="preserve"> at </w:t>
+      </w:r>
+      <w:hyperlink r:id="rId15" w:history="1">
+        <w:r>
+          <w:rPr>
+            <w:rStyle w:val="Hyperlink"/>
+          </w:rPr>
+          <w:t>osf.io/</w:t>
+        </w:r>
+        <w:proofErr w:type="spellStart"/>
+        <w:r>
+          <w:rPr>
+            <w:rStyle w:val="Hyperlink"/>
+          </w:rPr>
+          <w:t>muvte</w:t>
+        </w:r>
+        <w:proofErr w:type="spellEnd"/>
+      </w:hyperlink>
+      <w:r>
+        <w:t>.</w:t>
+      </w:r>
+      <w:r>
+        <w:t xml:space="preserve"> </w:t>
+      </w:r>
+      <w:r>
+        <w:t>A</w:t>
+      </w:r>
+      <w:r>
+        <w:t>ll preregistrations, data, and code</w:t>
+      </w:r>
+      <w:r>
+        <w:t xml:space="preserve"> can be found at</w:t>
       </w:r>
       <w:r>
         <w:t>:</w:t>
@@ -2351,7 +2405,7 @@
       <w:r>
         <w:t xml:space="preserve"> </w:t>
       </w:r>
-      <w:hyperlink r:id="rId13" w:history="1">
+      <w:hyperlink r:id="rId16" w:history="1">
         <w:r>
           <w:rPr>
             <w:rStyle w:val="Hyperlink"/>
@@ -2359,6 +2413,12 @@
           <w:t>osf.io/f6ajb</w:t>
         </w:r>
       </w:hyperlink>
+      <w:r>
+        <w:rPr>
+          <w:rStyle w:val="Hyperlink"/>
+        </w:rPr>
+        <w:t xml:space="preserve">. </w:t>
+      </w:r>
     </w:p>
     <w:p>
       <w:pPr>
@@ -2520,11 +2580,11 @@
         <w:t xml:space="preserve"> </w:t>
       </w:r>
       <w:r>
-        <w:t xml:space="preserve">S.H acknowledges support from Ghent University grant BOF16/MET_V/002 to Jan De Houwer. O. Fried was partially supported by the Brown Institute for Media Innovation. C.H. acknowledges support from Fermi Research Alliance, LLC under Contract No. DE-AC02-07CH11359 with the U.S. Department of Energy, Office of Science, Office of High Energy Physics. R.H. acknowledges </w:t>
+        <w:t xml:space="preserve">S.H acknowledges support from Ghent University grant BOF16/MET_V/002 to Jan De Houwer. O. Fried was partially supported by the Brown Institute for Media Innovation. C.H. acknowledges support from Fermi Research Alliance, LLC under Contract No. DE-AC02-07CH11359 with the U.S. Department of Energy, Office of Science, </w:t>
       </w:r>
       <w:r>
         <w:lastRenderedPageBreak/>
-        <w:t xml:space="preserve">support from the European Union’s Horizon 2020 research and innovation program under the Marie </w:t>
+        <w:t xml:space="preserve">Office of High Energy Physics. R.H. acknowledges support from the European Union’s Horizon 2020 research and innovation program under the Marie </w:t>
       </w:r>
       <w:proofErr w:type="spellStart"/>
       <w:r>
@@ -2732,7 +2792,10 @@
       </w:r>
       <w:proofErr w:type="spellEnd"/>
       <w:r>
-        <w:t xml:space="preserve">, P. Amann, Malicious uses and abuses of artificial intelligence. Trend Micro Research (2020), (https://www.europol.europa.eu/publications-documents/malicious-uses-and-abuses-of-artificial-intelligence). </w:t>
+        <w:t>, P. Amann, Malicious uses and abuses of artificial intelligence. Trend Micro Research (2020), (https://www.europol.europa.eu/publications-</w:t>
+      </w:r>
+      <w:r>
+        <w:t xml:space="preserve">documents/malicious-uses-and-abuses-of-artificial-intelligence). </w:t>
       </w:r>
     </w:p>
     <w:p>
@@ -2948,11 +3011,11 @@
       </w:r>
       <w:proofErr w:type="spellEnd"/>
       <w:r>
-        <w:t>, Deepfake myths: Common misconceptions about synthetic media (2019), (https://securingdemocracy.gmfus.org/deepfake-</w:t>
+        <w:t xml:space="preserve">, Deepfake myths: Common misconceptions about synthetic media (2019), </w:t>
       </w:r>
       <w:r>
         <w:lastRenderedPageBreak/>
-        <w:t xml:space="preserve">myths-common-misconceptions-about-synthetic-media/).  </w:t>
+        <w:t xml:space="preserve">(https://securingdemocracy.gmfus.org/deepfake-myths-common-misconceptions-about-synthetic-media/).  </w:t>
       </w:r>
     </w:p>
     <w:p>
@@ -3548,6 +3611,7 @@
     <w:lsdException w:name="HTML Sample" w:semiHidden="1" w:unhideWhenUsed="1"/>
     <w:lsdException w:name="HTML Typewriter" w:semiHidden="1" w:unhideWhenUsed="1"/>
     <w:lsdException w:name="HTML Variable" w:semiHidden="1" w:unhideWhenUsed="1"/>
+    <w:lsdException w:name="Normal Table" w:semiHidden="1" w:unhideWhenUsed="1"/>
     <w:lsdException w:name="annotation subject" w:semiHidden="1" w:unhideWhenUsed="1"/>
     <w:lsdException w:name="No List" w:semiHidden="1" w:unhideWhenUsed="1"/>
     <w:lsdException w:name="Outline List 1" w:semiHidden="1" w:unhideWhenUsed="1"/>
@@ -3590,8 +3654,11 @@
     <w:lsdException w:name="Table Contemporary" w:semiHidden="1" w:unhideWhenUsed="1"/>
     <w:lsdException w:name="Table Elegant" w:semiHidden="1" w:unhideWhenUsed="1"/>
     <w:lsdException w:name="Table Professional" w:semiHidden="1" w:unhideWhenUsed="1"/>
+    <w:lsdException w:name="Table Subtle 1" w:semiHidden="1" w:unhideWhenUsed="1"/>
     <w:lsdException w:name="Table Subtle 2" w:semiHidden="1" w:unhideWhenUsed="1"/>
     <w:lsdException w:name="Table Web 1" w:semiHidden="1" w:unhideWhenUsed="1"/>
+    <w:lsdException w:name="Table Web 2" w:semiHidden="1" w:unhideWhenUsed="1"/>
+    <w:lsdException w:name="Table Web 3" w:semiHidden="1" w:unhideWhenUsed="1"/>
     <w:lsdException w:name="Balloon Text" w:semiHidden="1" w:unhideWhenUsed="1"/>
     <w:lsdException w:name="Table Grid" w:uiPriority="59"/>
     <w:lsdException w:name="Table Theme" w:semiHidden="1" w:unhideWhenUsed="1"/>
@@ -3853,6 +3920,7 @@
   <w:style w:type="character" w:default="1" w:styleId="DefaultParagraphFont">
     <w:name w:val="Default Paragraph Font"/>
     <w:uiPriority w:val="1"/>
+    <w:semiHidden/>
     <w:unhideWhenUsed/>
   </w:style>
   <w:style w:type="table" w:default="1" w:styleId="TableNormal">
@@ -4111,8 +4179,8 @@
       <w:szCs w:val="24"/>
     </w:rPr>
   </w:style>
-  <w:style w:type="paragraph" w:customStyle="1" w:styleId="title">
-    <w:name w:val="title"/>
+  <w:style w:type="paragraph" w:customStyle="1" w:styleId="Title1">
+    <w:name w:val="Title1"/>
     <w:basedOn w:val="Normal"/>
     <w:qFormat/>
     <w:rsid w:val="00F73E26"/>
@@ -4149,8 +4217,8 @@
       <w:jc w:val="left"/>
     </w:pPr>
   </w:style>
-  <w:style w:type="paragraph" w:customStyle="1" w:styleId="caption">
-    <w:name w:val="caption"/>
+  <w:style w:type="paragraph" w:customStyle="1" w:styleId="Caption1">
+    <w:name w:val="Caption1"/>
     <w:basedOn w:val="Normal"/>
     <w:qFormat/>
     <w:rsid w:val="008E1728"/>

</xml_diff>